<commit_message>
module 5: OOPs Assignment implemented with code
</commit_message>
<xml_diff>
--- a/Assignments_documents/module_2_assignment_submission_jibrail.docx
+++ b/Assignments_documents/module_2_assignment_submission_jibrail.docx
@@ -49,19 +49,7 @@
         <w:rPr>
           <w:rFonts w:ascii="Times New Roman" w:hAnsi="Times New Roman" w:cs="Times New Roman"/>
         </w:rPr>
-        <w:t xml:space="preserve">Course Name – Data Science </w:t>
-      </w:r>
-      <w:r>
-        <w:rPr>
-          <w:rFonts w:ascii="Times New Roman" w:hAnsi="Times New Roman" w:cs="Times New Roman"/>
-        </w:rPr>
-        <w:t>with</w:t>
-      </w:r>
-      <w:r>
-        <w:rPr>
-          <w:rFonts w:ascii="Times New Roman" w:hAnsi="Times New Roman" w:cs="Times New Roman"/>
-        </w:rPr>
-        <w:t xml:space="preserve"> Generative AI - Aug'24</w:t>
+        <w:t>Course Name – Data Science with Generative AI - Aug'24</w:t>
       </w:r>
     </w:p>
     <w:p>
@@ -74,13 +62,25 @@
         <w:rPr>
           <w:rFonts w:ascii="Times New Roman" w:hAnsi="Times New Roman" w:cs="Times New Roman"/>
         </w:rPr>
-        <w:t xml:space="preserve">Assignment Name –  </w:t>
+        <w:t xml:space="preserve">Assignment Name – </w:t>
       </w:r>
       <w:r>
         <w:rPr>
           <w:rFonts w:ascii="Times New Roman" w:hAnsi="Times New Roman" w:cs="Times New Roman"/>
         </w:rPr>
-        <w:t xml:space="preserve">Python Basics Assignment </w:t>
+        <w:t xml:space="preserve"> </w:t>
+      </w:r>
+      <w:r>
+        <w:rPr>
+          <w:rFonts w:ascii="Times New Roman" w:hAnsi="Times New Roman" w:cs="Times New Roman"/>
+        </w:rPr>
+        <w:t>Assignment : Python - Data Structure</w:t>
+      </w:r>
+      <w:r>
+        <w:rPr>
+          <w:rFonts w:ascii="Times New Roman" w:hAnsi="Times New Roman" w:cs="Times New Roman"/>
+        </w:rPr>
+        <w:t xml:space="preserve"> </w:t>
       </w:r>
     </w:p>
     <w:p>
@@ -93,7 +93,13 @@
         <w:rPr>
           <w:rFonts w:ascii="Times New Roman" w:hAnsi="Times New Roman" w:cs="Times New Roman"/>
         </w:rPr>
-        <w:t>Submission Date – August 25, 20242024</w:t>
+        <w:t xml:space="preserve">Submission Date – </w:t>
+      </w:r>
+      <w:r>
+        <w:rPr>
+          <w:rFonts w:ascii="Times New Roman" w:hAnsi="Times New Roman" w:cs="Times New Roman"/>
+        </w:rPr>
+        <w:t>September 8, 2024</w:t>
       </w:r>
     </w:p>
     <w:p>
@@ -109,53 +115,12 @@
         <w:t xml:space="preserve">Github link - </w:t>
       </w:r>
       <w:hyperlink r:id="rId5" w:history="1">
-        <w:proofErr w:type="spellStart"/>
         <w:r>
           <w:rPr>
             <w:rStyle w:val="Hyperlink"/>
             <w:rFonts w:ascii="Times New Roman" w:hAnsi="Times New Roman" w:cs="Times New Roman"/>
           </w:rPr>
-          <w:t>PW_Skilles_Assignments</w:t>
-        </w:r>
-        <w:proofErr w:type="spellEnd"/>
-        <w:r>
-          <w:rPr>
-            <w:rStyle w:val="Hyperlink"/>
-            <w:rFonts w:ascii="Times New Roman" w:hAnsi="Times New Roman" w:cs="Times New Roman"/>
-          </w:rPr>
-          <w:t>/module_02_Python_Baiscs_Assignment_1 at master · Mohd-</w:t>
-        </w:r>
-        <w:proofErr w:type="spellStart"/>
-        <w:r>
-          <w:rPr>
-            <w:rStyle w:val="Hyperlink"/>
-            <w:rFonts w:ascii="Times New Roman" w:hAnsi="Times New Roman" w:cs="Times New Roman"/>
-          </w:rPr>
-          <w:t>jibrail</w:t>
-        </w:r>
-        <w:proofErr w:type="spellEnd"/>
-        <w:r>
-          <w:rPr>
-            <w:rStyle w:val="Hyperlink"/>
-            <w:rFonts w:ascii="Times New Roman" w:hAnsi="Times New Roman" w:cs="Times New Roman"/>
-          </w:rPr>
-          <w:t>/</w:t>
-        </w:r>
-        <w:proofErr w:type="spellStart"/>
-        <w:r>
-          <w:rPr>
-            <w:rStyle w:val="Hyperlink"/>
-            <w:rFonts w:ascii="Times New Roman" w:hAnsi="Times New Roman" w:cs="Times New Roman"/>
-          </w:rPr>
-          <w:t>PW_Skilles_Assignments</w:t>
-        </w:r>
-        <w:proofErr w:type="spellEnd"/>
-        <w:r>
-          <w:rPr>
-            <w:rStyle w:val="Hyperlink"/>
-            <w:rFonts w:ascii="Times New Roman" w:hAnsi="Times New Roman" w:cs="Times New Roman"/>
-          </w:rPr>
-          <w:t xml:space="preserve"> (github.com)</w:t>
+          <w:t>PW_Skilles_Assignments/module_03_Python_Data_Structure_Assignment at master · Mohd-jibrail/PW_Skilles_Assignments (github.com)</w:t>
         </w:r>
       </w:hyperlink>
     </w:p>

</xml_diff>

<commit_message>
Module 4 Python functions Assignment
</commit_message>
<xml_diff>
--- a/Assignments_documents/module_2_assignment_submission_jibrail.docx
+++ b/Assignments_documents/module_2_assignment_submission_jibrail.docx
@@ -74,7 +74,13 @@
         <w:rPr>
           <w:rFonts w:ascii="Times New Roman" w:hAnsi="Times New Roman" w:cs="Times New Roman"/>
         </w:rPr>
-        <w:t>Assignment : Python - Data Structure</w:t>
+        <w:t xml:space="preserve">Assignment : </w:t>
+      </w:r>
+      <w:r>
+        <w:rPr>
+          <w:rFonts w:ascii="Times New Roman" w:hAnsi="Times New Roman" w:cs="Times New Roman"/>
+        </w:rPr>
+        <w:t xml:space="preserve">OOPS Assignment </w:t>
       </w:r>
       <w:r>
         <w:rPr>
@@ -99,7 +105,19 @@
         <w:rPr>
           <w:rFonts w:ascii="Times New Roman" w:hAnsi="Times New Roman" w:cs="Times New Roman"/>
         </w:rPr>
-        <w:t>September 8, 2024</w:t>
+        <w:t xml:space="preserve">September </w:t>
+      </w:r>
+      <w:r>
+        <w:rPr>
+          <w:rFonts w:ascii="Times New Roman" w:hAnsi="Times New Roman" w:cs="Times New Roman"/>
+        </w:rPr>
+        <w:t>17</w:t>
+      </w:r>
+      <w:r>
+        <w:rPr>
+          <w:rFonts w:ascii="Times New Roman" w:hAnsi="Times New Roman" w:cs="Times New Roman"/>
+        </w:rPr>
+        <w:t>, 2024</w:t>
       </w:r>
     </w:p>
     <w:p>
@@ -112,17 +130,85 @@
         <w:rPr>
           <w:rFonts w:ascii="Times New Roman" w:hAnsi="Times New Roman" w:cs="Times New Roman"/>
         </w:rPr>
-        <w:t xml:space="preserve">Github link - </w:t>
-      </w:r>
-      <w:hyperlink r:id="rId5" w:history="1">
-        <w:r>
-          <w:rPr>
-            <w:rStyle w:val="Hyperlink"/>
-            <w:rFonts w:ascii="Times New Roman" w:hAnsi="Times New Roman" w:cs="Times New Roman"/>
-          </w:rPr>
-          <w:t>PW_Skilles_Assignments/module_03_Python_Data_Structure_Assignment at master · Mohd-jibrail/PW_Skilles_Assignments (github.com)</w:t>
-        </w:r>
-      </w:hyperlink>
+        <w:t>Github link -</w:t>
+      </w:r>
+      <w:proofErr w:type="spellStart"/>
+      <w:r>
+        <w:rPr>
+          <w:rFonts w:ascii="Times New Roman" w:hAnsi="Times New Roman" w:cs="Times New Roman"/>
+        </w:rPr>
+        <w:fldChar w:fldCharType="begin"/>
+      </w:r>
+      <w:r>
+        <w:rPr>
+          <w:rFonts w:ascii="Times New Roman" w:hAnsi="Times New Roman" w:cs="Times New Roman"/>
+        </w:rPr>
+        <w:instrText>HYPERLINK "https://github.com/Mohd-jibrail/PW_Skilles_Assignments/tree/master/module_05_OOPS_Assignment"</w:instrText>
+      </w:r>
+      <w:r>
+        <w:rPr>
+          <w:rFonts w:ascii="Times New Roman" w:hAnsi="Times New Roman" w:cs="Times New Roman"/>
+        </w:rPr>
+      </w:r>
+      <w:r>
+        <w:rPr>
+          <w:rFonts w:ascii="Times New Roman" w:hAnsi="Times New Roman" w:cs="Times New Roman"/>
+        </w:rPr>
+        <w:fldChar w:fldCharType="separate"/>
+      </w:r>
+      <w:r>
+        <w:rPr>
+          <w:rStyle w:val="Hyperlink"/>
+          <w:rFonts w:ascii="Times New Roman" w:hAnsi="Times New Roman" w:cs="Times New Roman"/>
+        </w:rPr>
+        <w:t>PW_Skilles_Assignments</w:t>
+      </w:r>
+      <w:proofErr w:type="spellEnd"/>
+      <w:r>
+        <w:rPr>
+          <w:rStyle w:val="Hyperlink"/>
+          <w:rFonts w:ascii="Times New Roman" w:hAnsi="Times New Roman" w:cs="Times New Roman"/>
+        </w:rPr>
+        <w:t>/module_05_OOPS_Assignment at master · Mohd-</w:t>
+      </w:r>
+      <w:proofErr w:type="spellStart"/>
+      <w:r>
+        <w:rPr>
+          <w:rStyle w:val="Hyperlink"/>
+          <w:rFonts w:ascii="Times New Roman" w:hAnsi="Times New Roman" w:cs="Times New Roman"/>
+        </w:rPr>
+        <w:t>jibrail</w:t>
+      </w:r>
+      <w:proofErr w:type="spellEnd"/>
+      <w:r>
+        <w:rPr>
+          <w:rStyle w:val="Hyperlink"/>
+          <w:rFonts w:ascii="Times New Roman" w:hAnsi="Times New Roman" w:cs="Times New Roman"/>
+        </w:rPr>
+        <w:t>/</w:t>
+      </w:r>
+      <w:proofErr w:type="spellStart"/>
+      <w:r>
+        <w:rPr>
+          <w:rStyle w:val="Hyperlink"/>
+          <w:rFonts w:ascii="Times New Roman" w:hAnsi="Times New Roman" w:cs="Times New Roman"/>
+        </w:rPr>
+        <w:t>PW_Skilles_Assignments</w:t>
+      </w:r>
+      <w:proofErr w:type="spellEnd"/>
+      <w:r>
+        <w:rPr>
+          <w:rStyle w:val="Hyperlink"/>
+          <w:rFonts w:ascii="Times New Roman" w:hAnsi="Times New Roman" w:cs="Times New Roman"/>
+        </w:rPr>
+        <w:t xml:space="preserve"> (github.com)</w:t>
+      </w:r>
+      <w:r>
+        <w:rPr>
+          <w:rFonts w:ascii="Times New Roman" w:hAnsi="Times New Roman" w:cs="Times New Roman"/>
+        </w:rPr>
+        <w:fldChar w:fldCharType="end"/>
+      </w:r>
     </w:p>
     <w:p>
       <w:pPr>

</xml_diff>

<commit_message>
added a comment for module 4
</commit_message>
<xml_diff>
--- a/Assignments_documents/module_2_assignment_submission_jibrail.docx
+++ b/Assignments_documents/module_2_assignment_submission_jibrail.docx
@@ -62,7 +62,7 @@
         <w:rPr>
           <w:rFonts w:ascii="Times New Roman" w:hAnsi="Times New Roman" w:cs="Times New Roman"/>
         </w:rPr>
-        <w:t xml:space="preserve">Assignment Name – </w:t>
+        <w:t>Assignment Name –</w:t>
       </w:r>
       <w:r>
         <w:rPr>
@@ -74,13 +74,7 @@
         <w:rPr>
           <w:rFonts w:ascii="Times New Roman" w:hAnsi="Times New Roman" w:cs="Times New Roman"/>
         </w:rPr>
-        <w:t xml:space="preserve">Assignment : </w:t>
-      </w:r>
-      <w:r>
-        <w:rPr>
-          <w:rFonts w:ascii="Times New Roman" w:hAnsi="Times New Roman" w:cs="Times New Roman"/>
-        </w:rPr>
-        <w:t xml:space="preserve">OOPS Assignment </w:t>
+        <w:t>Assignment : Functions Assignment</w:t>
       </w:r>
       <w:r>
         <w:rPr>
@@ -111,7 +105,7 @@
         <w:rPr>
           <w:rFonts w:ascii="Times New Roman" w:hAnsi="Times New Roman" w:cs="Times New Roman"/>
         </w:rPr>
-        <w:t>17</w:t>
+        <w:t>22</w:t>
       </w:r>
       <w:r>
         <w:rPr>
@@ -132,82 +126,67 @@
         </w:rPr>
         <w:t>Github link -</w:t>
       </w:r>
-      <w:proofErr w:type="spellStart"/>
       <w:r>
         <w:rPr>
           <w:rFonts w:ascii="Times New Roman" w:hAnsi="Times New Roman" w:cs="Times New Roman"/>
         </w:rPr>
-        <w:fldChar w:fldCharType="begin"/>
+        <w:t xml:space="preserve"> </w:t>
       </w:r>
+      <w:hyperlink r:id="rId5" w:history="1">
+        <w:proofErr w:type="spellStart"/>
+        <w:r>
+          <w:rPr>
+            <w:rStyle w:val="Hyperlink"/>
+            <w:rFonts w:ascii="Times New Roman" w:hAnsi="Times New Roman" w:cs="Times New Roman"/>
+          </w:rPr>
+          <w:t>PW_Skilles_Assignments</w:t>
+        </w:r>
+        <w:proofErr w:type="spellEnd"/>
+        <w:r>
+          <w:rPr>
+            <w:rStyle w:val="Hyperlink"/>
+            <w:rFonts w:ascii="Times New Roman" w:hAnsi="Times New Roman" w:cs="Times New Roman"/>
+          </w:rPr>
+          <w:t>/module_04_Python_Functions_Assignment at master · Mohd-</w:t>
+        </w:r>
+        <w:proofErr w:type="spellStart"/>
+        <w:r>
+          <w:rPr>
+            <w:rStyle w:val="Hyperlink"/>
+            <w:rFonts w:ascii="Times New Roman" w:hAnsi="Times New Roman" w:cs="Times New Roman"/>
+          </w:rPr>
+          <w:t>jibrail</w:t>
+        </w:r>
+        <w:proofErr w:type="spellEnd"/>
+        <w:r>
+          <w:rPr>
+            <w:rStyle w:val="Hyperlink"/>
+            <w:rFonts w:ascii="Times New Roman" w:hAnsi="Times New Roman" w:cs="Times New Roman"/>
+          </w:rPr>
+          <w:t>/</w:t>
+        </w:r>
+        <w:proofErr w:type="spellStart"/>
+        <w:r>
+          <w:rPr>
+            <w:rStyle w:val="Hyperlink"/>
+            <w:rFonts w:ascii="Times New Roman" w:hAnsi="Times New Roman" w:cs="Times New Roman"/>
+          </w:rPr>
+          <w:t>PW_Skilles_Assignments</w:t>
+        </w:r>
+        <w:proofErr w:type="spellEnd"/>
+        <w:r>
+          <w:rPr>
+            <w:rStyle w:val="Hyperlink"/>
+            <w:rFonts w:ascii="Times New Roman" w:hAnsi="Times New Roman" w:cs="Times New Roman"/>
+          </w:rPr>
+          <w:t xml:space="preserve"> (github.com)</w:t>
+        </w:r>
+      </w:hyperlink>
       <w:r>
         <w:rPr>
           <w:rFonts w:ascii="Times New Roman" w:hAnsi="Times New Roman" w:cs="Times New Roman"/>
         </w:rPr>
-        <w:instrText>HYPERLINK "https://github.com/Mohd-jibrail/PW_Skilles_Assignments/tree/master/module_05_OOPS_Assignment"</w:instrText>
-      </w:r>
-      <w:r>
-        <w:rPr>
-          <w:rFonts w:ascii="Times New Roman" w:hAnsi="Times New Roman" w:cs="Times New Roman"/>
-        </w:rPr>
-      </w:r>
-      <w:r>
-        <w:rPr>
-          <w:rFonts w:ascii="Times New Roman" w:hAnsi="Times New Roman" w:cs="Times New Roman"/>
-        </w:rPr>
-        <w:fldChar w:fldCharType="separate"/>
-      </w:r>
-      <w:r>
-        <w:rPr>
-          <w:rStyle w:val="Hyperlink"/>
-          <w:rFonts w:ascii="Times New Roman" w:hAnsi="Times New Roman" w:cs="Times New Roman"/>
-        </w:rPr>
-        <w:t>PW_Skilles_Assignments</w:t>
-      </w:r>
-      <w:proofErr w:type="spellEnd"/>
-      <w:r>
-        <w:rPr>
-          <w:rStyle w:val="Hyperlink"/>
-          <w:rFonts w:ascii="Times New Roman" w:hAnsi="Times New Roman" w:cs="Times New Roman"/>
-        </w:rPr>
-        <w:t>/module_05_OOPS_Assignment at master · Mohd-</w:t>
-      </w:r>
-      <w:proofErr w:type="spellStart"/>
-      <w:r>
-        <w:rPr>
-          <w:rStyle w:val="Hyperlink"/>
-          <w:rFonts w:ascii="Times New Roman" w:hAnsi="Times New Roman" w:cs="Times New Roman"/>
-        </w:rPr>
-        <w:t>jibrail</w:t>
-      </w:r>
-      <w:proofErr w:type="spellEnd"/>
-      <w:r>
-        <w:rPr>
-          <w:rStyle w:val="Hyperlink"/>
-          <w:rFonts w:ascii="Times New Roman" w:hAnsi="Times New Roman" w:cs="Times New Roman"/>
-        </w:rPr>
-        <w:t>/</w:t>
-      </w:r>
-      <w:proofErr w:type="spellStart"/>
-      <w:r>
-        <w:rPr>
-          <w:rStyle w:val="Hyperlink"/>
-          <w:rFonts w:ascii="Times New Roman" w:hAnsi="Times New Roman" w:cs="Times New Roman"/>
-        </w:rPr>
-        <w:t>PW_Skilles_Assignments</w:t>
-      </w:r>
-      <w:proofErr w:type="spellEnd"/>
-      <w:r>
-        <w:rPr>
-          <w:rStyle w:val="Hyperlink"/>
-          <w:rFonts w:ascii="Times New Roman" w:hAnsi="Times New Roman" w:cs="Times New Roman"/>
-        </w:rPr>
-        <w:t xml:space="preserve"> (github.com)</w:t>
-      </w:r>
-      <w:r>
-        <w:rPr>
-          <w:rFonts w:ascii="Times New Roman" w:hAnsi="Times New Roman" w:cs="Times New Roman"/>
-        </w:rPr>
-        <w:fldChar w:fldCharType="end"/>
+        <w:t xml:space="preserve"> </w:t>
       </w:r>
     </w:p>
     <w:p>

</xml_diff>

<commit_message>
Module 6 numpy assignment implemented
</commit_message>
<xml_diff>
--- a/Assignments_documents/module_2_assignment_submission_jibrail.docx
+++ b/Assignments_documents/module_2_assignment_submission_jibrail.docx
@@ -133,53 +133,12 @@
         <w:t xml:space="preserve"> </w:t>
       </w:r>
       <w:hyperlink r:id="rId5" w:history="1">
-        <w:proofErr w:type="spellStart"/>
         <w:r>
           <w:rPr>
             <w:rStyle w:val="Hyperlink"/>
             <w:rFonts w:ascii="Times New Roman" w:hAnsi="Times New Roman" w:cs="Times New Roman"/>
           </w:rPr>
-          <w:t>PW_Skilles_Assignments</w:t>
-        </w:r>
-        <w:proofErr w:type="spellEnd"/>
-        <w:r>
-          <w:rPr>
-            <w:rStyle w:val="Hyperlink"/>
-            <w:rFonts w:ascii="Times New Roman" w:hAnsi="Times New Roman" w:cs="Times New Roman"/>
-          </w:rPr>
-          <w:t>/module_04_Python_Functions_Assignment at master · Mohd-</w:t>
-        </w:r>
-        <w:proofErr w:type="spellStart"/>
-        <w:r>
-          <w:rPr>
-            <w:rStyle w:val="Hyperlink"/>
-            <w:rFonts w:ascii="Times New Roman" w:hAnsi="Times New Roman" w:cs="Times New Roman"/>
-          </w:rPr>
-          <w:t>jibrail</w:t>
-        </w:r>
-        <w:proofErr w:type="spellEnd"/>
-        <w:r>
-          <w:rPr>
-            <w:rStyle w:val="Hyperlink"/>
-            <w:rFonts w:ascii="Times New Roman" w:hAnsi="Times New Roman" w:cs="Times New Roman"/>
-          </w:rPr>
-          <w:t>/</w:t>
-        </w:r>
-        <w:proofErr w:type="spellStart"/>
-        <w:r>
-          <w:rPr>
-            <w:rStyle w:val="Hyperlink"/>
-            <w:rFonts w:ascii="Times New Roman" w:hAnsi="Times New Roman" w:cs="Times New Roman"/>
-          </w:rPr>
-          <w:t>PW_Skilles_Assignments</w:t>
-        </w:r>
-        <w:proofErr w:type="spellEnd"/>
-        <w:r>
-          <w:rPr>
-            <w:rStyle w:val="Hyperlink"/>
-            <w:rFonts w:ascii="Times New Roman" w:hAnsi="Times New Roman" w:cs="Times New Roman"/>
-          </w:rPr>
-          <w:t xml:space="preserve"> (github.com)</w:t>
+          <w:t>PW_Skilles_Assignments/module_04_Python_Functions_Assignment at master · Mohd-jibrail/PW_Skilles_Assignments (github.com)</w:t>
         </w:r>
       </w:hyperlink>
       <w:r>
@@ -187,6 +146,37 @@
           <w:rFonts w:ascii="Times New Roman" w:hAnsi="Times New Roman" w:cs="Times New Roman"/>
         </w:rPr>
         <w:t xml:space="preserve"> </w:t>
+      </w:r>
+    </w:p>
+    <w:p>
+      <w:pPr>
+        <w:rPr>
+          <w:rFonts w:ascii="Times New Roman" w:hAnsi="Times New Roman" w:cs="Times New Roman"/>
+        </w:rPr>
+      </w:pPr>
+      <w:r>
+        <w:rPr>
+          <w:rFonts w:ascii="Times New Roman" w:hAnsi="Times New Roman" w:cs="Times New Roman"/>
+        </w:rPr>
+        <w:t xml:space="preserve">Note: Practical Question are at top of jupyter notebook then </w:t>
+      </w:r>
+      <w:r>
+        <w:rPr>
+          <w:rFonts w:ascii="Times New Roman" w:hAnsi="Times New Roman" w:cs="Times New Roman"/>
+        </w:rPr>
+        <w:t xml:space="preserve">theoretical </w:t>
+      </w:r>
+      <w:r>
+        <w:rPr>
+          <w:rFonts w:ascii="Times New Roman" w:hAnsi="Times New Roman" w:cs="Times New Roman"/>
+        </w:rPr>
+        <w:t>Questions</w:t>
+      </w:r>
+      <w:r>
+        <w:rPr>
+          <w:rFonts w:ascii="Times New Roman" w:hAnsi="Times New Roman" w:cs="Times New Roman"/>
+        </w:rPr>
+        <w:t>, please recheck carefully, thanks</w:t>
       </w:r>
     </w:p>
     <w:p>
@@ -809,6 +799,7 @@
   <w:style w:type="character" w:default="1" w:styleId="DefaultParagraphFont">
     <w:name w:val="Default Paragraph Font"/>
     <w:uiPriority w:val="1"/>
+    <w:semiHidden/>
     <w:unhideWhenUsed/>
   </w:style>
   <w:style w:type="table" w:default="1" w:styleId="TableNormal">

</xml_diff>

<commit_message>
Theading and multiprocessing assignment coded
</commit_message>
<xml_diff>
--- a/Assignments_documents/module_2_assignment_submission_jibrail.docx
+++ b/Assignments_documents/module_2_assignment_submission_jibrail.docx
@@ -74,13 +74,13 @@
         <w:rPr>
           <w:rFonts w:ascii="Times New Roman" w:hAnsi="Times New Roman" w:cs="Times New Roman"/>
         </w:rPr>
-        <w:t>Assignment : Functions Assignment</w:t>
-      </w:r>
-      <w:r>
-        <w:rPr>
-          <w:rFonts w:ascii="Times New Roman" w:hAnsi="Times New Roman" w:cs="Times New Roman"/>
-        </w:rPr>
-        <w:t xml:space="preserve"> </w:t>
+        <w:t>Assignment :</w:t>
+      </w:r>
+      <w:r>
+        <w:rPr>
+          <w:rFonts w:ascii="Times New Roman" w:hAnsi="Times New Roman" w:cs="Times New Roman"/>
+        </w:rPr>
+        <w:t xml:space="preserve"> Numpy</w:t>
       </w:r>
     </w:p>
     <w:p>
@@ -105,7 +105,13 @@
         <w:rPr>
           <w:rFonts w:ascii="Times New Roman" w:hAnsi="Times New Roman" w:cs="Times New Roman"/>
         </w:rPr>
-        <w:t>22</w:t>
+        <w:t>2</w:t>
+      </w:r>
+      <w:r>
+        <w:rPr>
+          <w:rFonts w:ascii="Times New Roman" w:hAnsi="Times New Roman" w:cs="Times New Roman"/>
+        </w:rPr>
+        <w:t>4</w:t>
       </w:r>
       <w:r>
         <w:rPr>
@@ -115,38 +121,43 @@
       </w:r>
     </w:p>
     <w:p>
-      <w:pPr>
-        <w:rPr>
-          <w:rFonts w:ascii="Times New Roman" w:hAnsi="Times New Roman" w:cs="Times New Roman"/>
-        </w:rPr>
-      </w:pPr>
-      <w:r>
-        <w:rPr>
-          <w:rFonts w:ascii="Times New Roman" w:hAnsi="Times New Roman" w:cs="Times New Roman"/>
-        </w:rPr>
-        <w:t>Github link -</w:t>
+      <w:r>
+        <w:rPr>
+          <w:rFonts w:ascii="Times New Roman" w:hAnsi="Times New Roman" w:cs="Times New Roman"/>
+        </w:rPr>
+        <w:t xml:space="preserve">Github link </w:t>
+      </w:r>
+      <w:r>
+        <w:rPr>
+          <w:rFonts w:ascii="Times New Roman" w:hAnsi="Times New Roman" w:cs="Times New Roman"/>
+        </w:rPr>
+        <w:t>–</w:t>
       </w:r>
       <w:r>
         <w:rPr>
           <w:rFonts w:ascii="Times New Roman" w:hAnsi="Times New Roman" w:cs="Times New Roman"/>
         </w:rPr>
         <w:t xml:space="preserve"> </w:t>
+      </w:r>
+    </w:p>
+    <w:p>
+      <w:r>
+        <w:t>Theoretical Question</w:t>
+      </w:r>
+      <w:r>
+        <w:t>s</w:t>
+      </w:r>
+      <w:r>
+        <w:t xml:space="preserve">- </w:t>
       </w:r>
       <w:hyperlink r:id="rId5" w:history="1">
         <w:r>
           <w:rPr>
             <w:rStyle w:val="Hyperlink"/>
-            <w:rFonts w:ascii="Times New Roman" w:hAnsi="Times New Roman" w:cs="Times New Roman"/>
           </w:rPr>
-          <w:t>PW_Skilles_Assignments/module_04_Python_Functions_Assignment at master · Mohd-jibrail/PW_Skilles_Assignments (github.com)</w:t>
+          <w:t>PW_Skilles_Assignments/module_06_Python_data_toolkit_Assignment/Python_data_toolkit_theory.ipynb at master · Mohd-jibrail/PW_Skilles_Assignments (github.com)</w:t>
         </w:r>
       </w:hyperlink>
-      <w:r>
-        <w:rPr>
-          <w:rFonts w:ascii="Times New Roman" w:hAnsi="Times New Roman" w:cs="Times New Roman"/>
-        </w:rPr>
-        <w:t xml:space="preserve"> </w:t>
-      </w:r>
     </w:p>
     <w:p>
       <w:pPr>
@@ -155,29 +166,16 @@
         </w:rPr>
       </w:pPr>
       <w:r>
-        <w:rPr>
-          <w:rFonts w:ascii="Times New Roman" w:hAnsi="Times New Roman" w:cs="Times New Roman"/>
-        </w:rPr>
-        <w:t xml:space="preserve">Note: Practical Question are at top of jupyter notebook then </w:t>
-      </w:r>
-      <w:r>
-        <w:rPr>
-          <w:rFonts w:ascii="Times New Roman" w:hAnsi="Times New Roman" w:cs="Times New Roman"/>
-        </w:rPr>
-        <w:t xml:space="preserve">theoretical </w:t>
-      </w:r>
-      <w:r>
-        <w:rPr>
-          <w:rFonts w:ascii="Times New Roman" w:hAnsi="Times New Roman" w:cs="Times New Roman"/>
-        </w:rPr>
-        <w:t>Questions</w:t>
-      </w:r>
-      <w:r>
-        <w:rPr>
-          <w:rFonts w:ascii="Times New Roman" w:hAnsi="Times New Roman" w:cs="Times New Roman"/>
-        </w:rPr>
-        <w:t>, please recheck carefully, thanks</w:t>
-      </w:r>
+        <w:t xml:space="preserve">Practical Questions - </w:t>
+      </w:r>
+      <w:hyperlink r:id="rId6" w:history="1">
+        <w:r>
+          <w:rPr>
+            <w:rStyle w:val="Hyperlink"/>
+          </w:rPr>
+          <w:t>PW_Skilles_Assignments/module_06_Python_data_toolkit_Assignment/Python_data_toolkit_practical.ipynb at master · Mohd-jibrail/PW_Skilles_Assignments (github.com)</w:t>
+        </w:r>
+      </w:hyperlink>
     </w:p>
     <w:p>
       <w:pPr>
@@ -799,7 +797,6 @@
   <w:style w:type="character" w:default="1" w:styleId="DefaultParagraphFont">
     <w:name w:val="Default Paragraph Font"/>
     <w:uiPriority w:val="1"/>
-    <w:semiHidden/>
     <w:unhideWhenUsed/>
   </w:style>
   <w:style w:type="table" w:default="1" w:styleId="TableNormal">

</xml_diff>